<commit_message>
Final commit of Project 1
</commit_message>
<xml_diff>
--- a/Database Project 1.docx
+++ b/Database Project 1.docx
@@ -887,11 +887,7 @@
       </w:pPr>
       <w:r>
         <w:rPr/>
-        <w:t xml:space="preserve">Find the names </w:t>
-      </w:r>
-      <w:r>
-        <w:rPr/>
-        <w:t>and telephone#s of those customers who made at least one purchase with a total price  of at least 100 dollars in the last 25 days (from the day your query is issued).</w:t>
+        <w:t>Find the names and telephone#s of those customers who made at least one purchase with a total price  of at least 100 dollars in the last 25 days (from the day your query is issued).</w:t>
       </w:r>
     </w:p>
     <w:p>
@@ -980,7 +976,7 @@
       <w:r>
         <w:rPr/>
         <w:drawing>
-          <wp:anchor behindDoc="0" distT="0" distB="0" distL="0" distR="0" simplePos="0" locked="0" layoutInCell="1" allowOverlap="1" relativeHeight="18">
+          <wp:anchor behindDoc="0" distT="0" distB="0" distL="0" distR="0" simplePos="0" locked="0" layoutInCell="1" allowOverlap="1" relativeHeight="17">
             <wp:simplePos x="0" y="0"/>
             <wp:positionH relativeFrom="column">
               <wp:posOffset>-135890</wp:posOffset>
@@ -1113,7 +1109,35 @@
           <w:szCs w:val="20"/>
         </w:rPr>
         <w:tab/>
-        <w:t>SELECT PROD.PID FROM PRODUCTS PROD JOIN PURCHASES PURC ON PROD.PID = PURC.PID JOIN EMPLOYEES EMP ON PURC.EID = EMP.EID AND ORIGINAL_PRICE * (1-discnt_rate) &lt; 10 AND EMP.ENAME = 'Peter';</w:t>
+        <w:t xml:space="preserve">SELECT PROD.PID, </w:t>
+      </w:r>
+      <w:r>
+        <w:rPr>
+          <w:rFonts w:ascii="Arial;Helvetica;sans-serif" w:hAnsi="Arial;Helvetica;sans-serif"/>
+          <w:b w:val="false"/>
+          <w:i w:val="false"/>
+          <w:caps w:val="false"/>
+          <w:smallCaps w:val="false"/>
+          <w:color w:val="222222"/>
+          <w:spacing w:val="0"/>
+          <w:sz w:val="20"/>
+          <w:szCs w:val="20"/>
+        </w:rPr>
+        <w:t>PROD.PNAME</w:t>
+      </w:r>
+      <w:r>
+        <w:rPr>
+          <w:rFonts w:ascii="Arial;Helvetica;sans-serif" w:hAnsi="Arial;Helvetica;sans-serif"/>
+          <w:b w:val="false"/>
+          <w:i w:val="false"/>
+          <w:caps w:val="false"/>
+          <w:smallCaps w:val="false"/>
+          <w:color w:val="222222"/>
+          <w:spacing w:val="0"/>
+          <w:sz w:val="20"/>
+          <w:szCs w:val="20"/>
+        </w:rPr>
+        <w:t xml:space="preserve"> FROM PRODUCTS PROD JOIN PURCHASES PURC ON PROD.PID = PURC.PID JOIN EMPLOYEES EMP ON PURC.EID = EMP.EID AND ORIGINAL_PRICE * (1-discnt_rate) &lt; 10 AND EMP.ENAME = 'Peter';</w:t>
       </w:r>
     </w:p>
     <w:p>
@@ -1340,7 +1364,7 @@
       <w:r>
         <w:rPr/>
         <w:drawing>
-          <wp:anchor behindDoc="0" distT="0" distB="0" distL="0" distR="0" simplePos="0" locked="0" layoutInCell="1" allowOverlap="1" relativeHeight="17">
+          <wp:anchor behindDoc="0" distT="0" distB="0" distL="0" distR="0" simplePos="0" locked="0" layoutInCell="1" allowOverlap="1" relativeHeight="16">
             <wp:simplePos x="0" y="0"/>
             <wp:positionH relativeFrom="column">
               <wp:posOffset>-50800</wp:posOffset>
@@ -2441,7 +2465,7 @@
           <w:sz w:val="24"/>
         </w:rPr>
         <w:drawing>
-          <wp:anchor behindDoc="0" distT="0" distB="0" distL="0" distR="0" simplePos="0" locked="0" layoutInCell="1" allowOverlap="1" relativeHeight="19">
+          <wp:anchor behindDoc="0" distT="0" distB="0" distL="0" distR="0" simplePos="0" locked="0" layoutInCell="1" allowOverlap="1" relativeHeight="18">
             <wp:simplePos x="0" y="0"/>
             <wp:positionH relativeFrom="column">
               <wp:posOffset>0</wp:posOffset>
@@ -2599,7 +2623,7 @@
       <w:r>
         <w:rPr/>
         <w:drawing>
-          <wp:anchor behindDoc="0" distT="0" distB="0" distL="0" distR="0" simplePos="0" locked="0" layoutInCell="1" allowOverlap="1" relativeHeight="20">
+          <wp:anchor behindDoc="0" distT="0" distB="0" distL="0" distR="0" simplePos="0" locked="0" layoutInCell="1" allowOverlap="1" relativeHeight="19">
             <wp:simplePos x="0" y="0"/>
             <wp:positionH relativeFrom="column">
               <wp:posOffset>0</wp:posOffset>
@@ -3313,7 +3337,7 @@
       <w:r>
         <w:rPr/>
         <w:drawing>
-          <wp:anchor behindDoc="0" distT="0" distB="0" distL="0" distR="0" simplePos="0" locked="0" layoutInCell="1" allowOverlap="1" relativeHeight="21">
+          <wp:anchor behindDoc="0" distT="0" distB="0" distL="0" distR="0" simplePos="0" locked="0" layoutInCell="1" allowOverlap="1" relativeHeight="20">
             <wp:simplePos x="0" y="0"/>
             <wp:positionH relativeFrom="column">
               <wp:align>center</wp:align>
@@ -3635,15 +3659,15 @@
       <w:r>
         <w:rPr/>
         <w:drawing>
-          <wp:anchor behindDoc="0" distT="0" distB="0" distL="0" distR="0" simplePos="0" locked="0" layoutInCell="1" allowOverlap="1" relativeHeight="16">
+          <wp:anchor behindDoc="0" distT="0" distB="0" distL="0" distR="0" simplePos="0" locked="0" layoutInCell="1" allowOverlap="1" relativeHeight="21">
             <wp:simplePos x="0" y="0"/>
             <wp:positionH relativeFrom="column">
-              <wp:posOffset>-50800</wp:posOffset>
+              <wp:posOffset>0</wp:posOffset>
             </wp:positionH>
             <wp:positionV relativeFrom="paragraph">
-              <wp:posOffset>1905</wp:posOffset>
+              <wp:posOffset>99060</wp:posOffset>
             </wp:positionV>
-            <wp:extent cx="6332220" cy="1560830"/>
+            <wp:extent cx="6332220" cy="1581150"/>
             <wp:effectExtent l="0" t="0" r="0" b="0"/>
             <wp:wrapSquare wrapText="largest"/>
             <wp:docPr id="16" name="Image13" descr=""/>
@@ -3668,7 +3692,7 @@
                   <pic:spPr bwMode="auto">
                     <a:xfrm>
                       <a:off x="0" y="0"/>
-                      <a:ext cx="6332220" cy="1560830"/>
+                      <a:ext cx="6332220" cy="1581150"/>
                     </a:xfrm>
                     <a:prstGeom prst="rect">
                       <a:avLst/>
@@ -4718,7 +4742,7 @@
     <w:qFormat/>
     <w:pPr>
       <w:widowControl/>
-      <w:overflowPunct w:val="true"/>
+      <w:overflowPunct w:val="false"/>
       <w:bidi w:val="0"/>
       <w:spacing w:before="0" w:after="0"/>
       <w:jc w:val="left"/>

</xml_diff>